<commit_message>
Modificaciones en el Informe
</commit_message>
<xml_diff>
--- a/Capitulos/Capitulo 10 - Ensamblado del prototipo del SAR.docx
+++ b/Capitulos/Capitulo 10 - Ensamblado del prototipo del SAR.docx
@@ -86,8 +86,6 @@
         </w:rPr>
         <w:t xml:space="preserve"> robot móvil</w:t>
       </w:r>
-      <w:bookmarkStart w:id="0" w:name="_GoBack"/>
-      <w:bookmarkEnd w:id="0"/>
     </w:p>
     <w:p>
       <w:pPr>
@@ -2397,18 +2395,145 @@
           <w:shd w:val="clear" w:color="auto" w:fill="FFFFFF"/>
         </w:rPr>
       </w:pPr>
-    </w:p>
-    <w:p>
-      <w:pPr>
-        <w:jc w:val="both"/>
-        <w:rPr>
-          <w:rFonts w:ascii="Arial" w:hAnsi="Arial" w:cs="Arial"/>
-          <w:color w:val="333333"/>
-          <w:sz w:val="24"/>
-          <w:szCs w:val="24"/>
-          <w:shd w:val="clear" w:color="auto" w:fill="FFFFFF"/>
-        </w:rPr>
-      </w:pPr>
+      <w:r>
+        <w:rPr>
+          <w:noProof/>
+        </w:rPr>
+        <w:drawing>
+          <wp:anchor distT="0" distB="0" distL="114300" distR="114300" simplePos="0" relativeHeight="251673600" behindDoc="0" locked="0" layoutInCell="1" allowOverlap="1" wp14:anchorId="2CC5A4F9">
+            <wp:simplePos x="0" y="0"/>
+            <wp:positionH relativeFrom="margin">
+              <wp:align>left</wp:align>
+            </wp:positionH>
+            <wp:positionV relativeFrom="paragraph">
+              <wp:posOffset>5009</wp:posOffset>
+            </wp:positionV>
+            <wp:extent cx="2452370" cy="1924685"/>
+            <wp:effectExtent l="0" t="0" r="5080" b="0"/>
+            <wp:wrapSquare wrapText="bothSides"/>
+            <wp:docPr id="15" name="Imagen 15"/>
+            <wp:cNvGraphicFramePr>
+              <a:graphicFrameLocks xmlns:a="http://schemas.openxmlformats.org/drawingml/2006/main" noChangeAspect="1"/>
+            </wp:cNvGraphicFramePr>
+            <a:graphic xmlns:a="http://schemas.openxmlformats.org/drawingml/2006/main">
+              <a:graphicData uri="http://schemas.openxmlformats.org/drawingml/2006/picture">
+                <pic:pic xmlns:pic="http://schemas.openxmlformats.org/drawingml/2006/picture">
+                  <pic:nvPicPr>
+                    <pic:cNvPr id="1" name=""/>
+                    <pic:cNvPicPr/>
+                  </pic:nvPicPr>
+                  <pic:blipFill>
+                    <a:blip r:embed="rId18" cstate="print">
+                      <a:extLst>
+                        <a:ext uri="{28A0092B-C50C-407E-A947-70E740481C1C}">
+                          <a14:useLocalDpi xmlns:a14="http://schemas.microsoft.com/office/drawing/2010/main" val="0"/>
+                        </a:ext>
+                      </a:extLst>
+                    </a:blip>
+                    <a:stretch>
+                      <a:fillRect/>
+                    </a:stretch>
+                  </pic:blipFill>
+                  <pic:spPr>
+                    <a:xfrm>
+                      <a:off x="0" y="0"/>
+                      <a:ext cx="2452370" cy="1924685"/>
+                    </a:xfrm>
+                    <a:prstGeom prst="rect">
+                      <a:avLst/>
+                    </a:prstGeom>
+                  </pic:spPr>
+                </pic:pic>
+              </a:graphicData>
+            </a:graphic>
+            <wp14:sizeRelH relativeFrom="page">
+              <wp14:pctWidth>0</wp14:pctWidth>
+            </wp14:sizeRelH>
+            <wp14:sizeRelV relativeFrom="page">
+              <wp14:pctHeight>0</wp14:pctHeight>
+            </wp14:sizeRelV>
+          </wp:anchor>
+        </w:drawing>
+      </w:r>
+    </w:p>
+    <w:p>
+      <w:pPr>
+        <w:jc w:val="both"/>
+        <w:rPr>
+          <w:rFonts w:ascii="Arial" w:hAnsi="Arial" w:cs="Arial"/>
+          <w:color w:val="333333"/>
+          <w:sz w:val="24"/>
+          <w:szCs w:val="24"/>
+          <w:shd w:val="clear" w:color="auto" w:fill="FFFFFF"/>
+        </w:rPr>
+      </w:pPr>
+      <w:r>
+        <w:rPr>
+          <w:noProof/>
+        </w:rPr>
+        <w:drawing>
+          <wp:anchor distT="0" distB="0" distL="114300" distR="114300" simplePos="0" relativeHeight="251672576" behindDoc="0" locked="0" layoutInCell="1" allowOverlap="1">
+            <wp:simplePos x="0" y="0"/>
+            <wp:positionH relativeFrom="margin">
+              <wp:align>right</wp:align>
+            </wp:positionH>
+            <wp:positionV relativeFrom="paragraph">
+              <wp:posOffset>1446477</wp:posOffset>
+            </wp:positionV>
+            <wp:extent cx="2503170" cy="1407795"/>
+            <wp:effectExtent l="0" t="0" r="0" b="1905"/>
+            <wp:wrapSquare wrapText="bothSides"/>
+            <wp:docPr id="14" name="Imagen 14"/>
+            <wp:cNvGraphicFramePr>
+              <a:graphicFrameLocks xmlns:a="http://schemas.openxmlformats.org/drawingml/2006/main" noChangeAspect="1"/>
+            </wp:cNvGraphicFramePr>
+            <a:graphic xmlns:a="http://schemas.openxmlformats.org/drawingml/2006/main">
+              <a:graphicData uri="http://schemas.openxmlformats.org/drawingml/2006/picture">
+                <pic:pic xmlns:pic="http://schemas.openxmlformats.org/drawingml/2006/picture">
+                  <pic:nvPicPr>
+                    <pic:cNvPr id="0" name="Picture 1"/>
+                    <pic:cNvPicPr>
+                      <a:picLocks noChangeAspect="1" noChangeArrowheads="1"/>
+                    </pic:cNvPicPr>
+                  </pic:nvPicPr>
+                  <pic:blipFill>
+                    <a:blip r:embed="rId19" cstate="print">
+                      <a:extLst>
+                        <a:ext uri="{28A0092B-C50C-407E-A947-70E740481C1C}">
+                          <a14:useLocalDpi xmlns:a14="http://schemas.microsoft.com/office/drawing/2010/main" val="0"/>
+                        </a:ext>
+                      </a:extLst>
+                    </a:blip>
+                    <a:srcRect/>
+                    <a:stretch>
+                      <a:fillRect/>
+                    </a:stretch>
+                  </pic:blipFill>
+                  <pic:spPr bwMode="auto">
+                    <a:xfrm>
+                      <a:off x="0" y="0"/>
+                      <a:ext cx="2503170" cy="1407795"/>
+                    </a:xfrm>
+                    <a:prstGeom prst="rect">
+                      <a:avLst/>
+                    </a:prstGeom>
+                    <a:noFill/>
+                    <a:ln>
+                      <a:noFill/>
+                    </a:ln>
+                  </pic:spPr>
+                </pic:pic>
+              </a:graphicData>
+            </a:graphic>
+            <wp14:sizeRelH relativeFrom="page">
+              <wp14:pctWidth>0</wp14:pctWidth>
+            </wp14:sizeRelH>
+            <wp14:sizeRelV relativeFrom="page">
+              <wp14:pctHeight>0</wp14:pctHeight>
+            </wp14:sizeRelV>
+          </wp:anchor>
+        </w:drawing>
+      </w:r>
       <w:r>
         <w:rPr>
           <w:rFonts w:ascii="Arial" w:hAnsi="Arial" w:cs="Arial"/>
@@ -2463,6 +2588,18 @@
           <w:shd w:val="clear" w:color="auto" w:fill="FFFFFF"/>
         </w:rPr>
       </w:pPr>
+    </w:p>
+    <w:p>
+      <w:pPr>
+        <w:jc w:val="both"/>
+        <w:rPr>
+          <w:rFonts w:ascii="Arial" w:hAnsi="Arial" w:cs="Arial"/>
+          <w:color w:val="333333"/>
+          <w:sz w:val="24"/>
+          <w:szCs w:val="24"/>
+          <w:shd w:val="clear" w:color="auto" w:fill="FFFFFF"/>
+        </w:rPr>
+      </w:pPr>
       <w:r>
         <w:rPr>
           <w:rFonts w:ascii="Arial" w:hAnsi="Arial" w:cs="Arial"/>
@@ -2485,6 +2622,30 @@
           <w:shd w:val="clear" w:color="auto" w:fill="FFFFFF"/>
         </w:rPr>
       </w:pPr>
+    </w:p>
+    <w:p>
+      <w:pPr>
+        <w:jc w:val="both"/>
+        <w:rPr>
+          <w:rFonts w:ascii="Arial" w:hAnsi="Arial" w:cs="Arial"/>
+          <w:color w:val="333333"/>
+          <w:sz w:val="24"/>
+          <w:szCs w:val="24"/>
+          <w:shd w:val="clear" w:color="auto" w:fill="FFFFFF"/>
+        </w:rPr>
+      </w:pPr>
+    </w:p>
+    <w:p>
+      <w:pPr>
+        <w:jc w:val="both"/>
+        <w:rPr>
+          <w:rFonts w:ascii="Arial" w:hAnsi="Arial" w:cs="Arial"/>
+          <w:color w:val="333333"/>
+          <w:sz w:val="24"/>
+          <w:szCs w:val="24"/>
+          <w:shd w:val="clear" w:color="auto" w:fill="FFFFFF"/>
+        </w:rPr>
+      </w:pPr>
       <w:r>
         <w:rPr>
           <w:rFonts w:ascii="Arial" w:hAnsi="Arial" w:cs="Arial"/>
@@ -2531,6 +2692,77 @@
       </w:pPr>
       <w:r>
         <w:rPr>
+          <w:noProof/>
+        </w:rPr>
+        <w:lastRenderedPageBreak/>
+        <w:drawing>
+          <wp:anchor distT="0" distB="0" distL="114300" distR="114300" simplePos="0" relativeHeight="251674624" behindDoc="0" locked="0" layoutInCell="1" allowOverlap="1">
+            <wp:simplePos x="0" y="0"/>
+            <wp:positionH relativeFrom="column">
+              <wp:posOffset>-3365</wp:posOffset>
+            </wp:positionH>
+            <wp:positionV relativeFrom="paragraph">
+              <wp:posOffset>53</wp:posOffset>
+            </wp:positionV>
+            <wp:extent cx="1734796" cy="1369536"/>
+            <wp:effectExtent l="0" t="0" r="0" b="2540"/>
+            <wp:wrapSquare wrapText="bothSides"/>
+            <wp:docPr id="16" name="Imagen 16"/>
+            <wp:cNvGraphicFramePr>
+              <a:graphicFrameLocks xmlns:a="http://schemas.openxmlformats.org/drawingml/2006/main" noChangeAspect="1"/>
+            </wp:cNvGraphicFramePr>
+            <a:graphic xmlns:a="http://schemas.openxmlformats.org/drawingml/2006/main">
+              <a:graphicData uri="http://schemas.openxmlformats.org/drawingml/2006/picture">
+                <pic:pic xmlns:pic="http://schemas.openxmlformats.org/drawingml/2006/picture">
+                  <pic:nvPicPr>
+                    <pic:cNvPr id="0" name="Picture 3"/>
+                    <pic:cNvPicPr>
+                      <a:picLocks noChangeAspect="1" noChangeArrowheads="1"/>
+                    </pic:cNvPicPr>
+                  </pic:nvPicPr>
+                  <pic:blipFill rotWithShape="1">
+                    <a:blip r:embed="rId20" cstate="print">
+                      <a:extLst>
+                        <a:ext uri="{28A0092B-C50C-407E-A947-70E740481C1C}">
+                          <a14:useLocalDpi xmlns:a14="http://schemas.microsoft.com/office/drawing/2010/main" val="0"/>
+                        </a:ext>
+                      </a:extLst>
+                    </a:blip>
+                    <a:srcRect l="19312" t="5908" r="18337" b="6597"/>
+                    <a:stretch/>
+                  </pic:blipFill>
+                  <pic:spPr bwMode="auto">
+                    <a:xfrm>
+                      <a:off x="0" y="0"/>
+                      <a:ext cx="1734796" cy="1369536"/>
+                    </a:xfrm>
+                    <a:prstGeom prst="rect">
+                      <a:avLst/>
+                    </a:prstGeom>
+                    <a:noFill/>
+                    <a:ln>
+                      <a:noFill/>
+                    </a:ln>
+                    <a:extLst>
+                      <a:ext uri="{53640926-AAD7-44D8-BBD7-CCE9431645EC}">
+                        <a14:shadowObscured xmlns:a14="http://schemas.microsoft.com/office/drawing/2010/main"/>
+                      </a:ext>
+                    </a:extLst>
+                  </pic:spPr>
+                </pic:pic>
+              </a:graphicData>
+            </a:graphic>
+            <wp14:sizeRelH relativeFrom="page">
+              <wp14:pctWidth>0</wp14:pctWidth>
+            </wp14:sizeRelH>
+            <wp14:sizeRelV relativeFrom="page">
+              <wp14:pctHeight>0</wp14:pctHeight>
+            </wp14:sizeRelV>
+          </wp:anchor>
+        </w:drawing>
+      </w:r>
+      <w:r>
+        <w:rPr>
           <w:rFonts w:ascii="Arial" w:hAnsi="Arial" w:cs="Arial"/>
           <w:b/>
           <w:color w:val="333333"/>
@@ -2571,20 +2803,112 @@
           <w:szCs w:val="24"/>
           <w:shd w:val="clear" w:color="auto" w:fill="FFFFFF"/>
         </w:rPr>
-        <w:t xml:space="preserve"> cada uno con sus respectivas conexiones, además de los porta pilas utilizados para la alimentación de los motores. En su frente se colocó uno de los sensores ultrasónicos HC-SR04 que verifica la presencia de objetos en la parte delantera del SAR.</w:t>
-      </w:r>
-    </w:p>
-    <w:p>
-      <w:pPr>
-        <w:jc w:val="both"/>
-        <w:rPr>
-          <w:rFonts w:ascii="Arial" w:hAnsi="Arial" w:cs="Arial"/>
-          <w:color w:val="333333"/>
-          <w:sz w:val="24"/>
-          <w:szCs w:val="24"/>
-          <w:shd w:val="clear" w:color="auto" w:fill="FFFFFF"/>
-        </w:rPr>
-      </w:pPr>
+        <w:t xml:space="preserve"> cada uno con sus respectivas conexiones, además de </w:t>
+      </w:r>
+      <w:proofErr w:type="gramStart"/>
+      <w:r>
+        <w:rPr>
+          <w:rFonts w:ascii="Arial" w:hAnsi="Arial" w:cs="Arial"/>
+          <w:color w:val="333333"/>
+          <w:sz w:val="24"/>
+          <w:szCs w:val="24"/>
+          <w:shd w:val="clear" w:color="auto" w:fill="FFFFFF"/>
+        </w:rPr>
+        <w:t>los porta</w:t>
+      </w:r>
+      <w:proofErr w:type="gramEnd"/>
+      <w:r>
+        <w:rPr>
+          <w:rFonts w:ascii="Arial" w:hAnsi="Arial" w:cs="Arial"/>
+          <w:color w:val="333333"/>
+          <w:sz w:val="24"/>
+          <w:szCs w:val="24"/>
+          <w:shd w:val="clear" w:color="auto" w:fill="FFFFFF"/>
+        </w:rPr>
+        <w:t xml:space="preserve"> pilas utilizados para la alimentación de los motores. En su frente se colocó uno de los sensores ultrasónicos HC-SR04 que verifica la presencia de objetos en la parte delantera del SAR.</w:t>
+      </w:r>
+    </w:p>
+    <w:p>
+      <w:pPr>
+        <w:jc w:val="both"/>
+        <w:rPr>
+          <w:rFonts w:ascii="Arial" w:hAnsi="Arial" w:cs="Arial"/>
+          <w:color w:val="333333"/>
+          <w:sz w:val="24"/>
+          <w:szCs w:val="24"/>
+          <w:shd w:val="clear" w:color="auto" w:fill="FFFFFF"/>
+        </w:rPr>
+      </w:pPr>
+      <w:r>
+        <w:rPr>
+          <w:noProof/>
+        </w:rPr>
+        <w:drawing>
+          <wp:anchor distT="0" distB="0" distL="114300" distR="114300" simplePos="0" relativeHeight="251675648" behindDoc="0" locked="0" layoutInCell="1" allowOverlap="1">
+            <wp:simplePos x="0" y="0"/>
+            <wp:positionH relativeFrom="margin">
+              <wp:align>right</wp:align>
+            </wp:positionH>
+            <wp:positionV relativeFrom="paragraph">
+              <wp:posOffset>289560</wp:posOffset>
+            </wp:positionV>
+            <wp:extent cx="2791460" cy="2505710"/>
+            <wp:effectExtent l="0" t="9525" r="0" b="0"/>
+            <wp:wrapSquare wrapText="bothSides"/>
+            <wp:docPr id="17" name="Imagen 17"/>
+            <wp:cNvGraphicFramePr>
+              <a:graphicFrameLocks xmlns:a="http://schemas.openxmlformats.org/drawingml/2006/main" noChangeAspect="1"/>
+            </wp:cNvGraphicFramePr>
+            <a:graphic xmlns:a="http://schemas.openxmlformats.org/drawingml/2006/main">
+              <a:graphicData uri="http://schemas.openxmlformats.org/drawingml/2006/picture">
+                <pic:pic xmlns:pic="http://schemas.openxmlformats.org/drawingml/2006/picture">
+                  <pic:nvPicPr>
+                    <pic:cNvPr id="0" name="Picture 5"/>
+                    <pic:cNvPicPr>
+                      <a:picLocks noChangeAspect="1" noChangeArrowheads="1"/>
+                    </pic:cNvPicPr>
+                  </pic:nvPicPr>
+                  <pic:blipFill rotWithShape="1">
+                    <a:blip r:embed="rId21" cstate="print">
+                      <a:extLst>
+                        <a:ext uri="{28A0092B-C50C-407E-A947-70E740481C1C}">
+                          <a14:useLocalDpi xmlns:a14="http://schemas.microsoft.com/office/drawing/2010/main" val="0"/>
+                        </a:ext>
+                      </a:extLst>
+                    </a:blip>
+                    <a:srcRect l="30338" t="2558" r="8590"/>
+                    <a:stretch/>
+                  </pic:blipFill>
+                  <pic:spPr bwMode="auto">
+                    <a:xfrm rot="5400000">
+                      <a:off x="0" y="0"/>
+                      <a:ext cx="2791460" cy="2505710"/>
+                    </a:xfrm>
+                    <a:prstGeom prst="rect">
+                      <a:avLst/>
+                    </a:prstGeom>
+                    <a:noFill/>
+                    <a:ln>
+                      <a:noFill/>
+                    </a:ln>
+                    <a:extLst>
+                      <a:ext uri="{53640926-AAD7-44D8-BBD7-CCE9431645EC}">
+                        <a14:shadowObscured xmlns:a14="http://schemas.microsoft.com/office/drawing/2010/main"/>
+                      </a:ext>
+                    </a:extLst>
+                  </pic:spPr>
+                </pic:pic>
+              </a:graphicData>
+            </a:graphic>
+            <wp14:sizeRelH relativeFrom="page">
+              <wp14:pctWidth>0</wp14:pctWidth>
+            </wp14:sizeRelH>
+            <wp14:sizeRelV relativeFrom="page">
+              <wp14:pctHeight>0</wp14:pctHeight>
+            </wp14:sizeRelV>
+          </wp:anchor>
+        </w:drawing>
+      </w:r>
       <w:r>
         <w:rPr>
           <w:rFonts w:ascii="Arial" w:hAnsi="Arial" w:cs="Arial"/>
@@ -2649,7 +2973,6 @@
           <w:u w:val="single"/>
           <w:shd w:val="clear" w:color="auto" w:fill="FFFFFF"/>
         </w:rPr>
-        <w:lastRenderedPageBreak/>
         <w:t>Nivel 4</w:t>
       </w:r>
       <w:r>
@@ -2677,49 +3000,15 @@
       <w:pPr>
         <w:jc w:val="both"/>
         <w:rPr>
-          <w:rFonts w:ascii="Verdana" w:hAnsi="Verdana"/>
-          <w:color w:val="333333"/>
-          <w:shd w:val="clear" w:color="auto" w:fill="FFFFFF"/>
-        </w:rPr>
-      </w:pPr>
-    </w:p>
-    <w:p>
-      <w:pPr>
-        <w:jc w:val="both"/>
-        <w:rPr>
-          <w:rFonts w:ascii="Arial" w:hAnsi="Arial" w:cs="Arial"/>
-          <w:bCs/>
-          <w:i/>
-          <w:color w:val="222222"/>
+          <w:rStyle w:val="Hipervnculo"/>
+          <w:rFonts w:ascii="Arial" w:hAnsi="Arial" w:cs="Arial"/>
           <w:sz w:val="28"/>
           <w:szCs w:val="28"/>
           <w:shd w:val="clear" w:color="auto" w:fill="FFFFFF"/>
         </w:rPr>
       </w:pPr>
-      <w:r>
-        <w:rPr>
-          <w:rFonts w:ascii="Arial" w:hAnsi="Arial" w:cs="Arial"/>
-          <w:bCs/>
-          <w:i/>
-          <w:color w:val="222222"/>
-          <w:sz w:val="28"/>
-          <w:szCs w:val="28"/>
-          <w:shd w:val="clear" w:color="auto" w:fill="FFFFFF"/>
-        </w:rPr>
-        <w:t>Bibliografía del capitulo</w:t>
-      </w:r>
-    </w:p>
-    <w:p>
-      <w:pPr>
-        <w:jc w:val="both"/>
-        <w:rPr>
-          <w:rStyle w:val="Hipervnculo"/>
-          <w:rFonts w:ascii="Arial" w:hAnsi="Arial" w:cs="Arial"/>
-          <w:sz w:val="28"/>
-          <w:szCs w:val="28"/>
-          <w:shd w:val="clear" w:color="auto" w:fill="FFFFFF"/>
-        </w:rPr>
-      </w:pPr>
+      <w:bookmarkStart w:id="0" w:name="_GoBack"/>
+      <w:bookmarkEnd w:id="0"/>
     </w:p>
     <w:p>
       <w:pPr>

</xml_diff>

<commit_message>
Primer punto de control de informe
</commit_message>
<xml_diff>
--- a/Capitulos/Capitulo 10 - Ensamblado del prototipo del SAR.docx
+++ b/Capitulos/Capitulo 10 - Ensamblado del prototipo del SAR.docx
@@ -492,7 +492,29 @@
           <w:szCs w:val="24"/>
           <w:shd w:val="clear" w:color="auto" w:fill="FFFFFF"/>
         </w:rPr>
-        <w:t>memoria, se encuentra almacenada una versión del protocolo Firmata nombrada como</w:t>
+        <w:t xml:space="preserve">memoria, se encuentra almacenada una versión del protocolo </w:t>
+      </w:r>
+      <w:proofErr w:type="spellStart"/>
+      <w:r>
+        <w:rPr>
+          <w:rFonts w:ascii="Arial" w:hAnsi="Arial" w:cs="Arial"/>
+          <w:color w:val="333333"/>
+          <w:sz w:val="24"/>
+          <w:szCs w:val="24"/>
+          <w:shd w:val="clear" w:color="auto" w:fill="FFFFFF"/>
+        </w:rPr>
+        <w:t>Firmata</w:t>
+      </w:r>
+      <w:proofErr w:type="spellEnd"/>
+      <w:r>
+        <w:rPr>
+          <w:rFonts w:ascii="Arial" w:hAnsi="Arial" w:cs="Arial"/>
+          <w:color w:val="333333"/>
+          <w:sz w:val="24"/>
+          <w:szCs w:val="24"/>
+          <w:shd w:val="clear" w:color="auto" w:fill="FFFFFF"/>
+        </w:rPr>
+        <w:t xml:space="preserve"> nombrada como</w:t>
       </w:r>
       <w:r>
         <w:rPr>
@@ -784,7 +806,29 @@
           <w:szCs w:val="24"/>
           <w:shd w:val="clear" w:color="auto" w:fill="FFFFFF"/>
         </w:rPr>
-        <w:t xml:space="preserve"> se necesita una versión particular del protocolo Firmata, nombrada como </w:t>
+        <w:t xml:space="preserve"> se necesita una versión particular del protocolo </w:t>
+      </w:r>
+      <w:proofErr w:type="spellStart"/>
+      <w:r>
+        <w:rPr>
+          <w:rFonts w:ascii="Arial" w:hAnsi="Arial" w:cs="Arial"/>
+          <w:color w:val="333333"/>
+          <w:sz w:val="24"/>
+          <w:szCs w:val="24"/>
+          <w:shd w:val="clear" w:color="auto" w:fill="FFFFFF"/>
+        </w:rPr>
+        <w:t>Firmata</w:t>
+      </w:r>
+      <w:proofErr w:type="spellEnd"/>
+      <w:r>
+        <w:rPr>
+          <w:rFonts w:ascii="Arial" w:hAnsi="Arial" w:cs="Arial"/>
+          <w:color w:val="333333"/>
+          <w:sz w:val="24"/>
+          <w:szCs w:val="24"/>
+          <w:shd w:val="clear" w:color="auto" w:fill="FFFFFF"/>
+        </w:rPr>
+        <w:t xml:space="preserve">, nombrada como </w:t>
       </w:r>
       <w:proofErr w:type="spellStart"/>
       <w:r>
@@ -3007,8 +3051,6 @@
           <w:shd w:val="clear" w:color="auto" w:fill="FFFFFF"/>
         </w:rPr>
       </w:pPr>
-      <w:bookmarkStart w:id="0" w:name="_GoBack"/>
-      <w:bookmarkEnd w:id="0"/>
     </w:p>
     <w:p>
       <w:pPr>
@@ -3035,6 +3077,8 @@
           <w:shd w:val="clear" w:color="auto" w:fill="FFFFFF"/>
         </w:rPr>
       </w:pPr>
+      <w:bookmarkStart w:id="0" w:name="_GoBack"/>
+      <w:bookmarkEnd w:id="0"/>
     </w:p>
     <w:p>
       <w:pPr>
@@ -3048,6 +3092,34 @@
           <w:shd w:val="clear" w:color="auto" w:fill="FFFFFF"/>
         </w:rPr>
       </w:pPr>
+      <w:r>
+        <w:rPr>
+          <w:rFonts w:ascii="Arial" w:hAnsi="Arial" w:cs="Arial"/>
+          <w:b/>
+          <w:bCs/>
+          <w:color w:val="222222"/>
+          <w:sz w:val="28"/>
+          <w:szCs w:val="28"/>
+          <w:highlight w:val="yellow"/>
+          <w:shd w:val="clear" w:color="auto" w:fill="FFFFFF"/>
+        </w:rPr>
+        <w:t xml:space="preserve">Falta agregar esquemas </w:t>
+      </w:r>
+      <w:proofErr w:type="spellStart"/>
+      <w:r>
+        <w:rPr>
+          <w:rFonts w:ascii="Arial" w:hAnsi="Arial" w:cs="Arial"/>
+          <w:b/>
+          <w:bCs/>
+          <w:color w:val="222222"/>
+          <w:sz w:val="28"/>
+          <w:szCs w:val="28"/>
+          <w:highlight w:val="yellow"/>
+          <w:shd w:val="clear" w:color="auto" w:fill="FFFFFF"/>
+        </w:rPr>
+        <w:t>fritzing</w:t>
+      </w:r>
+      <w:proofErr w:type="spellEnd"/>
     </w:p>
     <w:sectPr>
       <w:pgSz w:w="11906" w:h="16838"/>

</xml_diff>